<commit_message>
Added david's scan image
</commit_message>
<xml_diff>
--- a/documents/meeting notes/TEAM MEETING RECORD.docx
+++ b/documents/meeting notes/TEAM MEETING RECORD.docx
@@ -18,8 +18,6 @@
           <w:szCs w:val="24"/>
         </w:rPr>
       </w:pPr>
-      <w:bookmarkStart w:id="0" w:name="_GoBack"/>
-      <w:bookmarkEnd w:id="0"/>
       <w:r>
         <w:rPr>
           <w:rFonts w:ascii="Cambria" w:eastAsia="Times New Roman" w:hAnsi="Cambria" w:cs="Times New Roman"/>
@@ -521,88 +519,57 @@
         <w:rPr>
           <w:noProof/>
         </w:rPr>
-        <mc:AlternateContent>
-          <mc:Choice Requires="wps">
-            <w:drawing>
-              <wp:inline distT="0" distB="0" distL="0" distR="0">
-                <wp:extent cx="5419725" cy="2695575"/>
-                <wp:effectExtent l="0" t="0" r="28575" b="28575"/>
-                <wp:docPr id="217" name="Text Box 2"/>
-                <wp:cNvGraphicFramePr>
-                  <a:graphicFrameLocks xmlns:a="http://schemas.openxmlformats.org/drawingml/2006/main"/>
-                </wp:cNvGraphicFramePr>
-                <a:graphic xmlns:a="http://schemas.openxmlformats.org/drawingml/2006/main">
-                  <a:graphicData uri="http://schemas.microsoft.com/office/word/2010/wordprocessingShape">
-                    <wps:wsp>
-                      <wps:cNvSpPr txBox="1">
-                        <a:spLocks noChangeArrowheads="1"/>
-                      </wps:cNvSpPr>
-                      <wps:spPr bwMode="auto">
-                        <a:xfrm>
-                          <a:off x="0" y="0"/>
-                          <a:ext cx="5419725" cy="2695575"/>
-                        </a:xfrm>
-                        <a:prstGeom prst="rect">
-                          <a:avLst/>
-                        </a:prstGeom>
-                        <a:solidFill>
-                          <a:srgbClr val="FFFFFF"/>
-                        </a:solidFill>
-                        <a:ln w="9525">
-                          <a:solidFill>
-                            <a:srgbClr val="000000"/>
-                          </a:solidFill>
-                          <a:miter lim="800000"/>
-                          <a:headEnd/>
-                          <a:tailEnd/>
-                        </a:ln>
-                      </wps:spPr>
-                      <wps:txbx>
-                        <w:txbxContent>
-                          <w:p>
-                            <w:pPr>
-                              <w:jc w:val="center"/>
-                            </w:pPr>
-                            <w:r>
-                              <w:t>Insert David’s drawing scanned image</w:t>
-                            </w:r>
-                          </w:p>
-                        </w:txbxContent>
-                      </wps:txbx>
-                      <wps:bodyPr rot="0" vert="horz" wrap="square" lIns="91440" tIns="45720" rIns="91440" bIns="45720" anchor="t" anchorCtr="0">
-                        <a:noAutofit/>
-                      </wps:bodyPr>
-                    </wps:wsp>
-                  </a:graphicData>
-                </a:graphic>
-              </wp:inline>
-            </w:drawing>
-          </mc:Choice>
-          <mc:Fallback>
-            <w:pict>
-              <v:shapetype id="_x0000_t202" coordsize="21600,21600" o:spt="202" path="m,l,21600r21600,l21600,xe">
-                <v:stroke joinstyle="miter"/>
-                <v:path gradientshapeok="t" o:connecttype="rect"/>
-              </v:shapetype>
-              <v:shape id="Text Box 2" o:spid="_x0000_s1026" type="#_x0000_t202" style="width:426.75pt;height:212.25pt;visibility:visible;mso-wrap-style:square;mso-left-percent:-10001;mso-top-percent:-10001;mso-position-horizontal:absolute;mso-position-horizontal-relative:char;mso-position-vertical:absolute;mso-position-vertical-relative:line;mso-left-percent:-10001;mso-top-percent:-10001;v-text-anchor:top" o:gfxdata="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">
-                <v:textbox>
-                  <w:txbxContent>
-                    <w:p>
-                      <w:pPr>
-                        <w:jc w:val="center"/>
-                      </w:pPr>
-                      <w:r>
-                        <w:t>Insert David’s drawing scanned image</w:t>
-                      </w:r>
-                    </w:p>
-                  </w:txbxContent>
-                </v:textbox>
-                <w10:anchorlock/>
-              </v:shape>
-            </w:pict>
-          </mc:Fallback>
-        </mc:AlternateContent>
-      </w:r>
+        <w:drawing>
+          <wp:inline distT="0" distB="0" distL="0" distR="0">
+            <wp:extent cx="4219575" cy="3200400"/>
+            <wp:effectExtent l="0" t="0" r="9525" b="0"/>
+            <wp:docPr id="3" name="Picture 3"/>
+            <wp:cNvGraphicFramePr>
+              <a:graphicFrameLocks xmlns:a="http://schemas.openxmlformats.org/drawingml/2006/main" noChangeAspect="1"/>
+            </wp:cNvGraphicFramePr>
+            <a:graphic xmlns:a="http://schemas.openxmlformats.org/drawingml/2006/main">
+              <a:graphicData uri="http://schemas.openxmlformats.org/drawingml/2006/picture">
+                <pic:pic xmlns:pic="http://schemas.openxmlformats.org/drawingml/2006/picture">
+                  <pic:nvPicPr>
+                    <pic:cNvPr id="0" name="Picture 1"/>
+                    <pic:cNvPicPr>
+                      <a:picLocks noChangeAspect="1" noChangeArrowheads="1"/>
+                    </pic:cNvPicPr>
+                  </pic:nvPicPr>
+                  <pic:blipFill>
+                    <a:blip r:embed="rId6">
+                      <a:extLst>
+                        <a:ext uri="{28A0092B-C50C-407E-A947-70E740481C1C}">
+                          <a14:useLocalDpi xmlns:a14="http://schemas.microsoft.com/office/drawing/2010/main" val="0"/>
+                        </a:ext>
+                      </a:extLst>
+                    </a:blip>
+                    <a:srcRect/>
+                    <a:stretch>
+                      <a:fillRect/>
+                    </a:stretch>
+                  </pic:blipFill>
+                  <pic:spPr bwMode="auto">
+                    <a:xfrm>
+                      <a:off x="0" y="0"/>
+                      <a:ext cx="4219575" cy="3200400"/>
+                    </a:xfrm>
+                    <a:prstGeom prst="rect">
+                      <a:avLst/>
+                    </a:prstGeom>
+                    <a:noFill/>
+                    <a:ln>
+                      <a:noFill/>
+                    </a:ln>
+                  </pic:spPr>
+                </pic:pic>
+              </a:graphicData>
+            </a:graphic>
+          </wp:inline>
+        </w:drawing>
+      </w:r>
+      <w:bookmarkStart w:id="0" w:name="_GoBack"/>
+      <w:bookmarkEnd w:id="0"/>
     </w:p>
     <w:p>
       <w:pPr>
@@ -644,7 +611,7 @@
                     <pic:cNvPicPr/>
                   </pic:nvPicPr>
                   <pic:blipFill>
-                    <a:blip r:embed="rId6" cstate="print">
+                    <a:blip r:embed="rId7" cstate="print">
                       <a:extLst>
                         <a:ext uri="{28A0092B-C50C-407E-A947-70E740481C1C}">
                           <a14:useLocalDpi xmlns:a14="http://schemas.microsoft.com/office/drawing/2010/main" val="0"/>
@@ -681,7 +648,6 @@
         <w:ind w:left="720"/>
       </w:pPr>
       <w:r>
-        <w:lastRenderedPageBreak/>
         <w:t>We had not considered the torque required in joint because we did not know about the concept of torque. Coach gave a short tutorial on torque.</w:t>
       </w:r>
     </w:p>
@@ -709,7 +675,7 @@
                     <pic:cNvPicPr/>
                   </pic:nvPicPr>
                   <pic:blipFill>
-                    <a:blip r:embed="rId7">
+                    <a:blip r:embed="rId8">
                       <a:extLst>
                         <a:ext uri="{28A0092B-C50C-407E-A947-70E740481C1C}">
                           <a14:useLocalDpi xmlns:a14="http://schemas.microsoft.com/office/drawing/2010/main" val="0"/>

</xml_diff>